<commit_message>
Fix glossary and references not being on separate page
</commit_message>
<xml_diff>
--- a/doc/Design_Report_Iteration_2.docx
+++ b/doc/Design_Report_Iteration_2.docx
@@ -325,113 +325,66 @@
             </w:rPr>
             <w:fldChar w:fldCharType="separate"/>
           </w:r>
-          <w:bookmarkStart w:id="3" w:name="_GoBack"/>
-          <w:bookmarkEnd w:id="3"/>
-          <w:r>
-            <w:rPr>
-              <w:rStyle w:val="Kpr"/>
-              <w:noProof/>
-            </w:rPr>
-            <w:fldChar w:fldCharType="begin"/>
-          </w:r>
-          <w:r>
-            <w:rPr>
-              <w:rStyle w:val="Kpr"/>
-              <w:noProof/>
-            </w:rPr>
-            <w:instrText xml:space="preserve"> </w:instrText>
-          </w:r>
-          <w:r>
-            <w:rPr>
-              <w:noProof/>
-            </w:rPr>
-            <w:instrText>HYPERLINK \l "_Toc7569264"</w:instrText>
-          </w:r>
-          <w:r>
-            <w:rPr>
-              <w:rStyle w:val="Kpr"/>
-              <w:noProof/>
-            </w:rPr>
-            <w:instrText xml:space="preserve"> </w:instrText>
-          </w:r>
-          <w:r>
-            <w:rPr>
-              <w:rStyle w:val="Kpr"/>
-              <w:noProof/>
-            </w:rPr>
-          </w:r>
-          <w:r>
-            <w:rPr>
-              <w:rStyle w:val="Kpr"/>
-              <w:noProof/>
-            </w:rPr>
-            <w:fldChar w:fldCharType="separate"/>
-          </w:r>
-          <w:r>
-            <w:rPr>
-              <w:rStyle w:val="Kpr"/>
-              <w:rFonts w:ascii="Arial" w:hAnsi="Arial" w:cs="Arial"/>
-              <w:b/>
-              <w:noProof/>
-              <w:lang w:val="en-GB"/>
-            </w:rPr>
-            <w:t>Project Design Report: Iteration 2</w:t>
-          </w:r>
-          <w:r>
-            <w:rPr>
-              <w:noProof/>
-              <w:webHidden/>
-            </w:rPr>
-            <w:tab/>
-          </w:r>
-          <w:r>
-            <w:rPr>
-              <w:noProof/>
-              <w:webHidden/>
-            </w:rPr>
-            <w:fldChar w:fldCharType="begin"/>
-          </w:r>
-          <w:r>
-            <w:rPr>
-              <w:noProof/>
-              <w:webHidden/>
-            </w:rPr>
-            <w:instrText xml:space="preserve"> PAGEREF _Toc7569264 \h </w:instrText>
-          </w:r>
-          <w:r>
-            <w:rPr>
-              <w:noProof/>
-              <w:webHidden/>
-            </w:rPr>
-          </w:r>
-          <w:r>
-            <w:rPr>
-              <w:noProof/>
-              <w:webHidden/>
-            </w:rPr>
-            <w:fldChar w:fldCharType="separate"/>
-          </w:r>
-          <w:r>
-            <w:rPr>
-              <w:noProof/>
-              <w:webHidden/>
-            </w:rPr>
-            <w:t>1</w:t>
-          </w:r>
-          <w:r>
-            <w:rPr>
-              <w:noProof/>
-              <w:webHidden/>
-            </w:rPr>
-            <w:fldChar w:fldCharType="end"/>
-          </w:r>
-          <w:r>
-            <w:rPr>
-              <w:rStyle w:val="Kpr"/>
-              <w:noProof/>
-            </w:rPr>
-            <w:fldChar w:fldCharType="end"/>
-          </w:r>
+          <w:hyperlink w:anchor="_Toc7569264" w:history="1">
+            <w:r>
+              <w:rPr>
+                <w:rStyle w:val="Kpr"/>
+                <w:rFonts w:ascii="Arial" w:hAnsi="Arial" w:cs="Arial"/>
+                <w:b/>
+                <w:noProof/>
+                <w:lang w:val="en-GB"/>
+              </w:rPr>
+              <w:t>Project Design Report: Iteration 2</w:t>
+            </w:r>
+            <w:r>
+              <w:rPr>
+                <w:noProof/>
+                <w:webHidden/>
+              </w:rPr>
+              <w:tab/>
+            </w:r>
+            <w:r>
+              <w:rPr>
+                <w:noProof/>
+                <w:webHidden/>
+              </w:rPr>
+              <w:fldChar w:fldCharType="begin"/>
+            </w:r>
+            <w:r>
+              <w:rPr>
+                <w:noProof/>
+                <w:webHidden/>
+              </w:rPr>
+              <w:instrText xml:space="preserve"> PAGEREF _Toc7569264 \h </w:instrText>
+            </w:r>
+            <w:r>
+              <w:rPr>
+                <w:noProof/>
+                <w:webHidden/>
+              </w:rPr>
+            </w:r>
+            <w:r>
+              <w:rPr>
+                <w:noProof/>
+                <w:webHidden/>
+              </w:rPr>
+              <w:fldChar w:fldCharType="separate"/>
+            </w:r>
+            <w:r>
+              <w:rPr>
+                <w:noProof/>
+                <w:webHidden/>
+              </w:rPr>
+              <w:t>1</w:t>
+            </w:r>
+            <w:r>
+              <w:rPr>
+                <w:noProof/>
+                <w:webHidden/>
+              </w:rPr>
+              <w:fldChar w:fldCharType="end"/>
+            </w:r>
+          </w:hyperlink>
         </w:p>
         <w:p>
           <w:pPr>
@@ -3061,7 +3014,7 @@
           <w:lang w:val="en-GB"/>
         </w:rPr>
       </w:pPr>
-      <w:bookmarkStart w:id="4" w:name="_Toc7569265"/>
+      <w:bookmarkStart w:id="3" w:name="_Toc7569265"/>
       <w:r>
         <w:rPr>
           <w:lang w:val="en-GB"/>
@@ -3087,7 +3040,7 @@
         </w:rPr>
         <w:t>Introduction</w:t>
       </w:r>
-      <w:bookmarkEnd w:id="4"/>
+      <w:bookmarkEnd w:id="3"/>
     </w:p>
     <w:p>
       <w:pPr>
@@ -3588,7 +3541,14 @@
               <w:noProof/>
               <w:lang w:val="en-US"/>
             </w:rPr>
-            <w:t xml:space="preserve"> [2]</w:t>
+            <w:t xml:space="preserve"> </w:t>
+          </w:r>
+          <w:r>
+            <w:rPr>
+              <w:noProof/>
+              <w:lang w:val="en-US"/>
+            </w:rPr>
+            <w:t>[2]</w:t>
           </w:r>
           <w:r>
             <w:rPr>
@@ -3623,14 +3583,14 @@
           <w:lang w:val="en-GB"/>
         </w:rPr>
       </w:pPr>
-      <w:bookmarkStart w:id="5" w:name="_Toc7569266"/>
+      <w:bookmarkStart w:id="4" w:name="_Toc7569266"/>
       <w:r>
         <w:rPr>
           <w:lang w:val="en-GB"/>
         </w:rPr>
         <w:t>Purpose of the system</w:t>
       </w:r>
-      <w:bookmarkEnd w:id="5"/>
+      <w:bookmarkEnd w:id="4"/>
     </w:p>
     <w:p>
       <w:pPr>
@@ -3686,14 +3646,14 @@
           <w:lang w:val="en-GB"/>
         </w:rPr>
       </w:pPr>
-      <w:bookmarkStart w:id="6" w:name="_Toc7569267"/>
+      <w:bookmarkStart w:id="5" w:name="_Toc7569267"/>
       <w:r>
         <w:rPr>
           <w:lang w:val="en-GB"/>
         </w:rPr>
         <w:t>1.2 Design goals</w:t>
       </w:r>
-      <w:bookmarkEnd w:id="6"/>
+      <w:bookmarkEnd w:id="5"/>
     </w:p>
     <w:p>
       <w:pPr>
@@ -4353,7 +4313,7 @@
           <w:lang w:val="en-GB"/>
         </w:rPr>
       </w:pPr>
-      <w:bookmarkStart w:id="7" w:name="_Toc7569268"/>
+      <w:bookmarkStart w:id="6" w:name="_Toc7569268"/>
       <w:r>
         <w:rPr>
           <w:lang w:val="en-GB"/>
@@ -4378,7 +4338,7 @@
         </w:rPr>
         <w:t>High-level software architecture</w:t>
       </w:r>
-      <w:bookmarkEnd w:id="7"/>
+      <w:bookmarkEnd w:id="6"/>
     </w:p>
     <w:p>
       <w:pPr>
@@ -4388,14 +4348,14 @@
           <w:lang w:val="en-GB"/>
         </w:rPr>
       </w:pPr>
-      <w:bookmarkStart w:id="8" w:name="_Toc7569269"/>
+      <w:bookmarkStart w:id="7" w:name="_Toc7569269"/>
       <w:r>
         <w:rPr>
           <w:lang w:val="en-GB"/>
         </w:rPr>
         <w:t>2.1 Subsystem decomposition</w:t>
       </w:r>
-      <w:bookmarkEnd w:id="8"/>
+      <w:bookmarkEnd w:id="7"/>
     </w:p>
     <w:p>
       <w:pPr>
@@ -4485,7 +4445,7 @@
           <w:lang w:val="en-GB"/>
         </w:rPr>
       </w:pPr>
-      <w:bookmarkStart w:id="9" w:name="_Toc7569270"/>
+      <w:bookmarkStart w:id="8" w:name="_Toc7569270"/>
       <w:r>
         <w:rPr>
           <w:lang w:val="en-GB"/>
@@ -4504,7 +4464,7 @@
         </w:rPr>
         <w:t xml:space="preserve"> The Player</w:t>
       </w:r>
-      <w:bookmarkEnd w:id="9"/>
+      <w:bookmarkEnd w:id="8"/>
     </w:p>
     <w:p>
       <w:pPr>
@@ -5433,14 +5393,14 @@
           <w:lang w:val="en-GB"/>
         </w:rPr>
       </w:pPr>
-      <w:bookmarkStart w:id="10" w:name="_Toc7569271"/>
+      <w:bookmarkStart w:id="9" w:name="_Toc7569271"/>
       <w:r>
         <w:rPr>
           <w:lang w:val="en-GB"/>
         </w:rPr>
         <w:t>2.1.2 The Dice Panel</w:t>
       </w:r>
-      <w:bookmarkEnd w:id="10"/>
+      <w:bookmarkEnd w:id="9"/>
     </w:p>
     <w:p>
       <w:pPr>
@@ -6227,7 +6187,7 @@
             <v:path o:extrusionok="f" gradientshapeok="t" o:connecttype="rect"/>
             <o:lock v:ext="edit" aspectratio="t"/>
           </v:shapetype>
-          <v:shape id="_x0000_i1025" type="#_x0000_t75" style="width:225pt;height:131.25pt">
+          <v:shape id="_x0000_i1025" type="#_x0000_t75" style="width:224.85pt;height:131.1pt">
             <v:imagedata r:id="rId9" o:title="subsytem decomposition"/>
             <v:shadow offset="4pt" offset2="4pt"/>
           </v:shape>
@@ -6280,14 +6240,14 @@
           <w:lang w:val="en-GB"/>
         </w:rPr>
       </w:pPr>
-      <w:bookmarkStart w:id="11" w:name="_Toc7569272"/>
+      <w:bookmarkStart w:id="10" w:name="_Toc7569272"/>
       <w:r>
         <w:rPr>
           <w:lang w:val="en-GB"/>
         </w:rPr>
         <w:t>2.2 Hardware/software mapping</w:t>
       </w:r>
-      <w:bookmarkEnd w:id="11"/>
+      <w:bookmarkEnd w:id="10"/>
     </w:p>
     <w:p>
       <w:pPr>
@@ -6473,14 +6433,14 @@
           <w:lang w:val="en-GB"/>
         </w:rPr>
       </w:pPr>
-      <w:bookmarkStart w:id="12" w:name="_Toc7569273"/>
+      <w:bookmarkStart w:id="11" w:name="_Toc7569273"/>
       <w:r>
         <w:rPr>
           <w:lang w:val="en-GB"/>
         </w:rPr>
         <w:t>2.3 Persistent data management</w:t>
       </w:r>
-      <w:bookmarkEnd w:id="12"/>
+      <w:bookmarkEnd w:id="11"/>
     </w:p>
     <w:p>
       <w:pPr>
@@ -6739,14 +6699,14 @@
           <w:lang w:val="en-GB"/>
         </w:rPr>
       </w:pPr>
-      <w:bookmarkStart w:id="13" w:name="_Toc7569274"/>
+      <w:bookmarkStart w:id="12" w:name="_Toc7569274"/>
       <w:r>
         <w:rPr>
           <w:lang w:val="en-GB"/>
         </w:rPr>
         <w:t>2.4 Access control and security</w:t>
       </w:r>
-      <w:bookmarkEnd w:id="13"/>
+      <w:bookmarkEnd w:id="12"/>
     </w:p>
     <w:p>
       <w:pPr>
@@ -6969,14 +6929,14 @@
           <w:lang w:val="en-GB"/>
         </w:rPr>
       </w:pPr>
-      <w:bookmarkStart w:id="14" w:name="_Toc7569275"/>
+      <w:bookmarkStart w:id="13" w:name="_Toc7569275"/>
       <w:r>
         <w:rPr>
           <w:lang w:val="en-GB"/>
         </w:rPr>
         <w:t>2.5 Boundary conditions</w:t>
       </w:r>
-      <w:bookmarkEnd w:id="14"/>
+      <w:bookmarkEnd w:id="13"/>
     </w:p>
     <w:p>
       <w:pPr>
@@ -6986,7 +6946,7 @@
           <w:lang w:val="en-GB"/>
         </w:rPr>
       </w:pPr>
-      <w:bookmarkStart w:id="15" w:name="_Toc7569276"/>
+      <w:bookmarkStart w:id="14" w:name="_Toc7569276"/>
       <w:r>
         <w:rPr>
           <w:lang w:val="en-GB"/>
@@ -7000,7 +6960,7 @@
         <w:tab/>
         <w:t>Initialization</w:t>
       </w:r>
-      <w:bookmarkEnd w:id="15"/>
+      <w:bookmarkEnd w:id="14"/>
     </w:p>
     <w:p>
       <w:pPr>
@@ -7024,7 +6984,7 @@
           <w:lang w:val="en-GB"/>
         </w:rPr>
       </w:pPr>
-      <w:bookmarkStart w:id="16" w:name="_Toc7569277"/>
+      <w:bookmarkStart w:id="15" w:name="_Toc7569277"/>
       <w:r>
         <w:rPr>
           <w:lang w:val="en-GB"/>
@@ -7038,7 +6998,7 @@
         <w:tab/>
         <w:t>Termination</w:t>
       </w:r>
-      <w:bookmarkEnd w:id="16"/>
+      <w:bookmarkEnd w:id="15"/>
     </w:p>
     <w:p>
       <w:pPr>
@@ -7116,7 +7076,7 @@
           <w:lang w:val="en-GB"/>
         </w:rPr>
       </w:pPr>
-      <w:bookmarkStart w:id="17" w:name="_Toc7569278"/>
+      <w:bookmarkStart w:id="16" w:name="_Toc7569278"/>
       <w:r>
         <w:rPr>
           <w:lang w:val="en-GB"/>
@@ -7131,7 +7091,7 @@
         <w:tab/>
         <w:t>Failure</w:t>
       </w:r>
-      <w:bookmarkEnd w:id="17"/>
+      <w:bookmarkEnd w:id="16"/>
     </w:p>
     <w:p>
       <w:pPr>
@@ -7173,7 +7133,7 @@
           <w:lang w:val="en-GB"/>
         </w:rPr>
       </w:pPr>
-      <w:bookmarkStart w:id="18" w:name="_Toc7569279"/>
+      <w:bookmarkStart w:id="17" w:name="_Toc7569279"/>
       <w:r>
         <w:rPr>
           <w:lang w:val="en-GB"/>
@@ -7198,7 +7158,7 @@
         </w:rPr>
         <w:t>Subsystem services</w:t>
       </w:r>
-      <w:bookmarkEnd w:id="18"/>
+      <w:bookmarkEnd w:id="17"/>
     </w:p>
     <w:p>
       <w:pPr>
@@ -7211,7 +7171,7 @@
           <w:lang w:val="en-GB"/>
         </w:rPr>
         <w:pict>
-          <v:shape id="_x0000_i1026" type="#_x0000_t75" style="width:302.25pt;height:176.25pt">
+          <v:shape id="_x0000_i1026" type="#_x0000_t75" style="width:302.25pt;height:176.6pt">
             <v:imagedata r:id="rId10" o:title="packages"/>
           </v:shape>
         </w:pict>
@@ -7263,7 +7223,7 @@
           <w:lang w:val="en-GB"/>
         </w:rPr>
       </w:pPr>
-      <w:bookmarkStart w:id="19" w:name="_Toc7569280"/>
+      <w:bookmarkStart w:id="18" w:name="_Toc7569280"/>
       <w:r>
         <w:rPr>
           <w:lang w:val="en-GB"/>
@@ -7276,7 +7236,7 @@
         </w:rPr>
         <w:t>View</w:t>
       </w:r>
-      <w:bookmarkEnd w:id="19"/>
+      <w:bookmarkEnd w:id="18"/>
     </w:p>
     <w:p>
       <w:pPr>
@@ -7318,14 +7278,14 @@
           <w:lang w:val="en-GB"/>
         </w:rPr>
       </w:pPr>
-      <w:bookmarkStart w:id="20" w:name="_Toc7569281"/>
+      <w:bookmarkStart w:id="19" w:name="_Toc7569281"/>
       <w:r>
         <w:rPr>
           <w:lang w:val="en-GB"/>
         </w:rPr>
         <w:t>3.1.1 The Game Board</w:t>
       </w:r>
-      <w:bookmarkEnd w:id="20"/>
+      <w:bookmarkEnd w:id="19"/>
     </w:p>
     <w:p>
       <w:pPr>
@@ -7469,14 +7429,14 @@
           <w:lang w:val="en-GB"/>
         </w:rPr>
       </w:pPr>
-      <w:bookmarkStart w:id="21" w:name="_Toc7569282"/>
+      <w:bookmarkStart w:id="20" w:name="_Toc7569282"/>
       <w:r>
         <w:rPr>
           <w:lang w:val="en-GB"/>
         </w:rPr>
         <w:t>3.1.2 GUI View</w:t>
       </w:r>
-      <w:bookmarkEnd w:id="21"/>
+      <w:bookmarkEnd w:id="20"/>
     </w:p>
     <w:p>
       <w:pPr>
@@ -7542,7 +7502,7 @@
           <w:lang w:val="en-GB"/>
         </w:rPr>
       </w:pPr>
-      <w:bookmarkStart w:id="22" w:name="_Toc7569283"/>
+      <w:bookmarkStart w:id="21" w:name="_Toc7569283"/>
       <w:r>
         <w:rPr>
           <w:lang w:val="en-GB"/>
@@ -7550,7 +7510,7 @@
         <w:lastRenderedPageBreak/>
         <w:t>3.1.3 Card and Dice View</w:t>
       </w:r>
-      <w:bookmarkEnd w:id="22"/>
+      <w:bookmarkEnd w:id="21"/>
     </w:p>
     <w:p>
       <w:pPr>
@@ -7693,7 +7653,7 @@
           <w:lang w:val="en-GB"/>
         </w:rPr>
       </w:pPr>
-      <w:bookmarkStart w:id="23" w:name="_Toc7569284"/>
+      <w:bookmarkStart w:id="22" w:name="_Toc7569284"/>
       <w:r>
         <w:rPr>
           <w:lang w:val="en-GB"/>
@@ -7706,7 +7666,7 @@
         </w:rPr>
         <w:t>Logic</w:t>
       </w:r>
-      <w:bookmarkEnd w:id="23"/>
+      <w:bookmarkEnd w:id="22"/>
     </w:p>
     <w:p>
       <w:pPr>
@@ -7736,14 +7696,14 @@
           <w:lang w:val="en-GB"/>
         </w:rPr>
       </w:pPr>
-      <w:bookmarkStart w:id="24" w:name="_Toc7569285"/>
+      <w:bookmarkStart w:id="23" w:name="_Toc7569285"/>
       <w:r>
         <w:rPr>
           <w:lang w:val="en-GB"/>
         </w:rPr>
         <w:t>3.2.1 Turn Logic</w:t>
       </w:r>
-      <w:bookmarkEnd w:id="24"/>
+      <w:bookmarkEnd w:id="23"/>
     </w:p>
     <w:p>
       <w:pPr>
@@ -7880,14 +7840,14 @@
           <w:lang w:val="en-GB"/>
         </w:rPr>
       </w:pPr>
-      <w:bookmarkStart w:id="25" w:name="_Toc7569286"/>
+      <w:bookmarkStart w:id="24" w:name="_Toc7569286"/>
       <w:r>
         <w:rPr>
           <w:lang w:val="en-GB"/>
         </w:rPr>
         <w:t>3.2.2 Province Logic</w:t>
       </w:r>
-      <w:bookmarkEnd w:id="25"/>
+      <w:bookmarkEnd w:id="24"/>
     </w:p>
     <w:p>
       <w:pPr>
@@ -7986,14 +7946,14 @@
           <w:lang w:val="en-GB"/>
         </w:rPr>
       </w:pPr>
-      <w:bookmarkStart w:id="26" w:name="_Toc7569287"/>
+      <w:bookmarkStart w:id="25" w:name="_Toc7569287"/>
       <w:r>
         <w:rPr>
           <w:lang w:val="en-GB"/>
         </w:rPr>
         <w:t>3.2.3 Cards and Dice Logic</w:t>
       </w:r>
-      <w:bookmarkEnd w:id="26"/>
+      <w:bookmarkEnd w:id="25"/>
     </w:p>
     <w:p>
       <w:pPr>
@@ -8017,14 +7977,14 @@
           <w:lang w:val="en-GB"/>
         </w:rPr>
       </w:pPr>
-      <w:bookmarkStart w:id="27" w:name="_Toc7569288"/>
+      <w:bookmarkStart w:id="26" w:name="_Toc7569288"/>
       <w:r>
         <w:rPr>
           <w:lang w:val="en-GB"/>
         </w:rPr>
         <w:t>3.2.4 AI Logic</w:t>
       </w:r>
-      <w:bookmarkEnd w:id="27"/>
+      <w:bookmarkEnd w:id="26"/>
     </w:p>
     <w:p>
       <w:pPr>
@@ -8365,14 +8325,14 @@
           <w:lang w:val="en-GB"/>
         </w:rPr>
       </w:pPr>
-      <w:bookmarkStart w:id="28" w:name="_Toc7569289"/>
+      <w:bookmarkStart w:id="27" w:name="_Toc7569289"/>
       <w:r>
         <w:rPr>
           <w:lang w:val="en-GB"/>
         </w:rPr>
         <w:t>3.2.6 GUI Logic</w:t>
       </w:r>
-      <w:bookmarkEnd w:id="28"/>
+      <w:bookmarkEnd w:id="27"/>
     </w:p>
     <w:p>
       <w:pPr>
@@ -8468,7 +8428,7 @@
           <w:lang w:val="en-GB"/>
         </w:rPr>
       </w:pPr>
-      <w:bookmarkStart w:id="29" w:name="_Toc7569290"/>
+      <w:bookmarkStart w:id="28" w:name="_Toc7569290"/>
       <w:r>
         <w:rPr>
           <w:lang w:val="en-GB"/>
@@ -8487,7 +8447,7 @@
         </w:rPr>
         <w:t>Low-level design</w:t>
       </w:r>
-      <w:bookmarkEnd w:id="29"/>
+      <w:bookmarkEnd w:id="28"/>
     </w:p>
     <w:p>
       <w:pPr>
@@ -8497,14 +8457,14 @@
           <w:lang w:val="en-GB"/>
         </w:rPr>
       </w:pPr>
-      <w:bookmarkStart w:id="30" w:name="_Toc7569291"/>
+      <w:bookmarkStart w:id="29" w:name="_Toc7569291"/>
       <w:r>
         <w:rPr>
           <w:lang w:val="en-GB"/>
         </w:rPr>
         <w:t>4.1 Object design trade-offs</w:t>
       </w:r>
-      <w:bookmarkEnd w:id="30"/>
+      <w:bookmarkEnd w:id="29"/>
     </w:p>
     <w:p>
       <w:pPr>
@@ -8604,14 +8564,14 @@
           <w:lang w:val="en-GB"/>
         </w:rPr>
       </w:pPr>
-      <w:bookmarkStart w:id="31" w:name="_Toc7569292"/>
+      <w:bookmarkStart w:id="30" w:name="_Toc7569292"/>
       <w:r>
         <w:rPr>
           <w:lang w:val="en-GB"/>
         </w:rPr>
         <w:t>4.2 Final object design</w:t>
       </w:r>
-      <w:bookmarkEnd w:id="31"/>
+      <w:bookmarkEnd w:id="30"/>
     </w:p>
     <w:p>
       <w:pPr>
@@ -8624,7 +8584,7 @@
           <w:lang w:val="en-GB"/>
         </w:rPr>
         <w:pict>
-          <v:shape id="_x0000_i1027" type="#_x0000_t75" style="width:450.75pt;height:234.75pt">
+          <v:shape id="_x0000_i1027" type="#_x0000_t75" style="width:451pt;height:235pt">
             <v:imagedata r:id="rId11" o:title="classes"/>
           </v:shape>
         </w:pict>
@@ -8638,7 +8598,7 @@
           <w:lang w:val="en-GB"/>
         </w:rPr>
       </w:pPr>
-      <w:bookmarkStart w:id="32" w:name="_Toc7569293"/>
+      <w:bookmarkStart w:id="31" w:name="_Toc7569293"/>
       <w:r>
         <w:rPr>
           <w:lang w:val="en-GB"/>
@@ -8658,32 +8618,32 @@
         </w:rPr>
         <w:t xml:space="preserve"> Class Interfaces</w:t>
       </w:r>
+      <w:bookmarkEnd w:id="31"/>
+    </w:p>
+    <w:p>
+      <w:pPr>
+        <w:pStyle w:val="Balk3"/>
+        <w:rPr>
+          <w:rFonts w:eastAsia="Times New Roman"/>
+          <w:lang w:eastAsia="tr-TR"/>
+        </w:rPr>
+      </w:pPr>
+      <w:bookmarkStart w:id="32" w:name="_Toc7569294"/>
+      <w:r>
+        <w:rPr>
+          <w:rFonts w:eastAsia="Times New Roman"/>
+          <w:lang w:eastAsia="tr-TR"/>
+        </w:rPr>
+        <w:t xml:space="preserve">4.3.1 </w:t>
+      </w:r>
+      <w:r>
+        <w:rPr>
+          <w:rFonts w:eastAsia="Times New Roman"/>
+          <w:lang w:eastAsia="tr-TR"/>
+        </w:rPr>
+        <w:t>Package Game Logic</w:t>
+      </w:r>
       <w:bookmarkEnd w:id="32"/>
-    </w:p>
-    <w:p>
-      <w:pPr>
-        <w:pStyle w:val="Balk3"/>
-        <w:rPr>
-          <w:rFonts w:eastAsia="Times New Roman"/>
-          <w:lang w:eastAsia="tr-TR"/>
-        </w:rPr>
-      </w:pPr>
-      <w:bookmarkStart w:id="33" w:name="_Toc7569294"/>
-      <w:r>
-        <w:rPr>
-          <w:rFonts w:eastAsia="Times New Roman"/>
-          <w:lang w:eastAsia="tr-TR"/>
-        </w:rPr>
-        <w:t xml:space="preserve">4.3.1 </w:t>
-      </w:r>
-      <w:r>
-        <w:rPr>
-          <w:rFonts w:eastAsia="Times New Roman"/>
-          <w:lang w:eastAsia="tr-TR"/>
-        </w:rPr>
-        <w:t>Package Game Logic</w:t>
-      </w:r>
-      <w:bookmarkEnd w:id="33"/>
     </w:p>
     <w:p>
       <w:pPr>
@@ -16779,7 +16739,7 @@
           <w:lang w:eastAsia="tr-TR"/>
         </w:rPr>
       </w:pPr>
-      <w:bookmarkStart w:id="34" w:name="_Toc7569295"/>
+      <w:bookmarkStart w:id="33" w:name="_Toc7569295"/>
       <w:r>
         <w:rPr>
           <w:rFonts w:eastAsia="Times New Roman"/>
@@ -16794,7 +16754,7 @@
         </w:rPr>
         <w:t>Package Risk UI</w:t>
       </w:r>
-      <w:bookmarkEnd w:id="34"/>
+      <w:bookmarkEnd w:id="33"/>
     </w:p>
     <w:p>
       <w:pPr>
@@ -26231,7 +26191,7 @@
           <w:lang w:eastAsia="tr-TR"/>
         </w:rPr>
       </w:pPr>
-      <w:bookmarkStart w:id="35" w:name="_Toc7569296"/>
+      <w:bookmarkStart w:id="34" w:name="_Toc7569296"/>
       <w:r>
         <w:rPr>
           <w:rFonts w:eastAsia="Times New Roman"/>
@@ -26247,7 +26207,7 @@
         </w:rPr>
         <w:t>Package Exceptions</w:t>
       </w:r>
-      <w:bookmarkEnd w:id="35"/>
+      <w:bookmarkEnd w:id="34"/>
     </w:p>
     <w:p>
       <w:pPr>
@@ -26734,7 +26694,7 @@
           <w:lang w:eastAsia="tr-TR"/>
         </w:rPr>
       </w:pPr>
-      <w:bookmarkStart w:id="36" w:name="_Toc7569297"/>
+      <w:bookmarkStart w:id="35" w:name="_Toc7569297"/>
       <w:r>
         <w:rPr>
           <w:rFonts w:eastAsia="Times New Roman"/>
@@ -26749,7 +26709,7 @@
         </w:rPr>
         <w:t>Package Loaders &amp; Globals</w:t>
       </w:r>
-      <w:bookmarkEnd w:id="36"/>
+      <w:bookmarkEnd w:id="35"/>
     </w:p>
     <w:p>
       <w:pPr>
@@ -29482,7 +29442,7 @@
           <w:lang w:eastAsia="tr-TR"/>
         </w:rPr>
       </w:pPr>
-      <w:bookmarkStart w:id="37" w:name="_Toc7569298"/>
+      <w:bookmarkStart w:id="36" w:name="_Toc7569298"/>
       <w:r>
         <w:rPr>
           <w:rFonts w:eastAsia="Times New Roman"/>
@@ -29497,7 +29457,7 @@
         </w:rPr>
         <w:t>Package Networking</w:t>
       </w:r>
-      <w:bookmarkEnd w:id="37"/>
+      <w:bookmarkEnd w:id="36"/>
     </w:p>
     <w:p>
       <w:pPr>
@@ -32370,7 +32330,7 @@
           <w:lang w:eastAsia="tr-TR"/>
         </w:rPr>
       </w:pPr>
-      <w:bookmarkStart w:id="38" w:name="_Toc7569299"/>
+      <w:bookmarkStart w:id="37" w:name="_Toc7569299"/>
       <w:r>
         <w:rPr>
           <w:rFonts w:eastAsia="Times New Roman"/>
@@ -32385,7 +32345,7 @@
         </w:rPr>
         <w:t>Classes without a package:</w:t>
       </w:r>
-      <w:bookmarkEnd w:id="38"/>
+      <w:bookmarkEnd w:id="37"/>
     </w:p>
     <w:p>
       <w:pPr>
@@ -33581,6 +33541,120 @@
     </w:p>
     <w:p>
       <w:pPr>
+        <w:rPr>
+          <w:lang w:val="en-GB"/>
+        </w:rPr>
+      </w:pPr>
+    </w:p>
+    <w:p>
+      <w:pPr>
+        <w:rPr>
+          <w:lang w:val="en-GB"/>
+        </w:rPr>
+      </w:pPr>
+    </w:p>
+    <w:p>
+      <w:pPr>
+        <w:rPr>
+          <w:lang w:val="en-GB"/>
+        </w:rPr>
+      </w:pPr>
+    </w:p>
+    <w:p>
+      <w:pPr>
+        <w:rPr>
+          <w:lang w:val="en-GB"/>
+        </w:rPr>
+      </w:pPr>
+    </w:p>
+    <w:p>
+      <w:pPr>
+        <w:rPr>
+          <w:lang w:val="en-GB"/>
+        </w:rPr>
+      </w:pPr>
+    </w:p>
+    <w:p>
+      <w:pPr>
+        <w:rPr>
+          <w:lang w:val="en-GB"/>
+        </w:rPr>
+      </w:pPr>
+    </w:p>
+    <w:p>
+      <w:pPr>
+        <w:rPr>
+          <w:lang w:val="en-GB"/>
+        </w:rPr>
+      </w:pPr>
+    </w:p>
+    <w:p>
+      <w:pPr>
+        <w:rPr>
+          <w:lang w:val="en-GB"/>
+        </w:rPr>
+      </w:pPr>
+    </w:p>
+    <w:p>
+      <w:pPr>
+        <w:rPr>
+          <w:lang w:val="en-GB"/>
+        </w:rPr>
+      </w:pPr>
+    </w:p>
+    <w:p>
+      <w:pPr>
+        <w:rPr>
+          <w:lang w:val="en-GB"/>
+        </w:rPr>
+      </w:pPr>
+    </w:p>
+    <w:p>
+      <w:pPr>
+        <w:rPr>
+          <w:lang w:val="en-GB"/>
+        </w:rPr>
+      </w:pPr>
+    </w:p>
+    <w:p>
+      <w:pPr>
+        <w:rPr>
+          <w:lang w:val="en-GB"/>
+        </w:rPr>
+      </w:pPr>
+    </w:p>
+    <w:p>
+      <w:pPr>
+        <w:rPr>
+          <w:lang w:val="en-GB"/>
+        </w:rPr>
+      </w:pPr>
+    </w:p>
+    <w:p>
+      <w:pPr>
+        <w:rPr>
+          <w:lang w:val="en-GB"/>
+        </w:rPr>
+      </w:pPr>
+    </w:p>
+    <w:p>
+      <w:pPr>
+        <w:rPr>
+          <w:lang w:val="en-GB"/>
+        </w:rPr>
+      </w:pPr>
+    </w:p>
+    <w:p>
+      <w:pPr>
+        <w:rPr>
+          <w:lang w:val="en-GB"/>
+        </w:rPr>
+      </w:pPr>
+      <w:bookmarkStart w:id="38" w:name="_GoBack"/>
+      <w:bookmarkEnd w:id="38"/>
+    </w:p>
+    <w:p>
+      <w:pPr>
         <w:pStyle w:val="Balk1"/>
         <w:jc w:val="both"/>
         <w:rPr>
@@ -33592,6 +33666,7 @@
         <w:rPr>
           <w:lang w:val="en-GB"/>
         </w:rPr>
+        <w:lastRenderedPageBreak/>
         <w:t>5</w:t>
       </w:r>
       <w:r>
@@ -33628,12 +33703,6 @@
     </w:p>
     <w:sdt>
       <w:sdtPr>
-        <w:rPr>
-          <w:rFonts w:asciiTheme="minorHAnsi" w:eastAsiaTheme="minorEastAsia" w:hAnsiTheme="minorHAnsi" w:cstheme="minorBidi"/>
-          <w:color w:val="auto"/>
-          <w:sz w:val="22"/>
-          <w:szCs w:val="22"/>
-        </w:rPr>
         <w:id w:val="687334332"/>
         <w:docPartObj>
           <w:docPartGallery w:val="Bibliographies"/>
@@ -33644,12 +33713,6 @@
       <w:sdtContent>
         <w:sdt>
           <w:sdtPr>
-            <w:rPr>
-              <w:rFonts w:asciiTheme="minorHAnsi" w:eastAsiaTheme="minorEastAsia" w:hAnsiTheme="minorHAnsi" w:cstheme="minorBidi"/>
-              <w:color w:val="auto"/>
-              <w:sz w:val="22"/>
-              <w:szCs w:val="22"/>
-            </w:rPr>
             <w:id w:val="111145805"/>
             <w:bibliography/>
           </w:sdtPr>
@@ -33657,19 +33720,30 @@
           <w:sdtContent>
             <w:p>
               <w:pPr>
-                <w:pStyle w:val="Balk1"/>
                 <w:rPr>
                   <w:rFonts w:eastAsiaTheme="minorHAnsi"/>
                   <w:noProof/>
                 </w:rPr>
               </w:pPr>
               <w:r>
+                <w:rPr>
+                  <w:rFonts w:asciiTheme="majorHAnsi" w:eastAsiaTheme="majorEastAsia" w:hAnsiTheme="majorHAnsi" w:cstheme="majorBidi"/>
+                  <w:color w:val="C77C0E" w:themeColor="accent1" w:themeShade="BF"/>
+                  <w:sz w:val="32"/>
+                  <w:szCs w:val="32"/>
+                </w:rPr>
                 <w:fldChar w:fldCharType="begin"/>
               </w:r>
               <w:r>
                 <w:instrText>BIBLIOGRAPHY</w:instrText>
               </w:r>
               <w:r>
+                <w:rPr>
+                  <w:rFonts w:asciiTheme="majorHAnsi" w:eastAsiaTheme="majorEastAsia" w:hAnsiTheme="majorHAnsi" w:cstheme="majorBidi"/>
+                  <w:color w:val="C77C0E" w:themeColor="accent1" w:themeShade="BF"/>
+                  <w:sz w:val="32"/>
+                  <w:szCs w:val="32"/>
+                </w:rPr>
                 <w:fldChar w:fldCharType="separate"/>
               </w:r>
             </w:p>
@@ -33691,7 +33765,7 @@
               </w:tblGrid>
               <w:tr>
                 <w:trPr>
-                  <w:divId w:val="356276611"/>
+                  <w:divId w:val="944270972"/>
                   <w:tblCellSpacing w:w="15" w:type="dxa"/>
                 </w:trPr>
                 <w:tc>
@@ -33706,11 +33780,13 @@
                         <w:noProof/>
                         <w:sz w:val="24"/>
                         <w:szCs w:val="24"/>
+                        <w:lang w:val="en-GB"/>
                       </w:rPr>
                     </w:pPr>
                     <w:r>
                       <w:rPr>
                         <w:noProof/>
+                        <w:lang w:val="en-GB"/>
                       </w:rPr>
                       <w:t xml:space="preserve">[1] </w:t>
                     </w:r>
@@ -33726,20 +33802,22 @@
                       <w:pStyle w:val="Kaynaka"/>
                       <w:rPr>
                         <w:noProof/>
+                        <w:lang w:val="en-GB"/>
                       </w:rPr>
                     </w:pPr>
                     <w:r>
                       <w:rPr>
                         <w:noProof/>
+                        <w:lang w:val="en-GB"/>
                       </w:rPr>
-                      <w:t>D. Gordon, «TotalDiplomacy,» 4 October 2013. [Çevrimiçi]. Available: https://www.cardboardrepublic.com/classics/risk-vs-diplomacy.</w:t>
+                      <w:t>D. Gordon, “TotalDiplomacy,” 4 October 2013. [Online]. Available: https://www.cardboardrepublic.com/classics/risk-vs-diplomacy.</w:t>
                     </w:r>
                   </w:p>
                 </w:tc>
               </w:tr>
               <w:tr>
                 <w:trPr>
-                  <w:divId w:val="356276611"/>
+                  <w:divId w:val="944270972"/>
                   <w:tblCellSpacing w:w="15" w:type="dxa"/>
                 </w:trPr>
                 <w:tc>
@@ -33752,11 +33830,13 @@
                       <w:pStyle w:val="Kaynaka"/>
                       <w:rPr>
                         <w:noProof/>
+                        <w:lang w:val="en-GB"/>
                       </w:rPr>
                     </w:pPr>
                     <w:r>
                       <w:rPr>
                         <w:noProof/>
+                        <w:lang w:val="en-GB"/>
                       </w:rPr>
                       <w:t xml:space="preserve">[2] </w:t>
                     </w:r>
@@ -33772,13 +33852,15 @@
                       <w:pStyle w:val="Kaynaka"/>
                       <w:rPr>
                         <w:noProof/>
+                        <w:lang w:val="en-GB"/>
                       </w:rPr>
                     </w:pPr>
                     <w:r>
                       <w:rPr>
                         <w:noProof/>
+                        <w:lang w:val="en-GB"/>
                       </w:rPr>
-                      <w:t>UltraBoardGames, «Risk Game Rules,» [Çevrimiçi]. Available: https://www.ultraboardgames.com/risk/game-rules.php. [Accessed: 10 March 2019].</w:t>
+                      <w:t>UltraBoardGames, “Risk Game Rules,” [Online]. Available: https://www.ultraboardgames.com/risk/game-rules.php. [Accessed 10 March 2019].</w:t>
                     </w:r>
                   </w:p>
                 </w:tc>
@@ -33786,7 +33868,7 @@
             </w:tbl>
             <w:p>
               <w:pPr>
-                <w:divId w:val="356276611"/>
+                <w:divId w:val="944270972"/>
                 <w:rPr>
                   <w:rFonts w:eastAsia="Times New Roman"/>
                   <w:noProof/>
@@ -33880,7 +33962,7 @@
           <w:rPr>
             <w:noProof/>
           </w:rPr>
-          <w:t>32</w:t>
+          <w:t>31</w:t>
         </w:r>
         <w:r>
           <w:fldChar w:fldCharType="end"/>
@@ -38567,7 +38649,7 @@
 </file>
 
 <file path=customXml/itemProps1.xml><?xml version="1.0" encoding="utf-8"?>
-<ds:datastoreItem xmlns:ds="http://schemas.openxmlformats.org/officeDocument/2006/customXml" ds:itemID="{C83803C9-9DCA-47AB-9162-6CF8BAB8C52B}">
+<ds:datastoreItem xmlns:ds="http://schemas.openxmlformats.org/officeDocument/2006/customXml" ds:itemID="{8CA15E92-E8CB-40AA-935A-F918AFB626D3}">
   <ds:schemaRefs>
     <ds:schemaRef ds:uri="http://schemas.openxmlformats.org/officeDocument/2006/bibliography"/>
   </ds:schemaRefs>

</xml_diff>